<commit_message>
finnished user guide fixed a few bugs
bugs fixed
-text inputting on change channel name
-reordering of nodes in nodes array didnt properly shit all indexes above changed node
</commit_message>
<xml_diff>
--- a/Software Report.docx
+++ b/Software Report.docx
@@ -3,8 +3,81 @@
 <w:document xmlns:wpc="http://schemas.microsoft.com/office/word/2010/wordprocessingCanvas" xmlns:cx="http://schemas.microsoft.com/office/drawing/2014/chartex" xmlns:cx1="http://schemas.microsoft.com/office/drawing/2015/9/8/chartex" xmlns:cx2="http://schemas.microsoft.com/office/drawing/2015/10/21/chartex" xmlns:cx3="http://schemas.microsoft.com/office/drawing/2016/5/9/chartex" xmlns:cx4="http://schemas.microsoft.com/office/drawing/2016/5/10/chartex" xmlns:cx5="http://schemas.microsoft.com/office/drawing/2016/5/11/chartex" xmlns:cx6="http://schemas.microsoft.com/office/drawing/2016/5/12/chartex" xmlns:cx7="http://schemas.microsoft.com/office/drawing/2016/5/13/chartex" xmlns:cx8="http://schemas.microsoft.com/office/drawing/2016/5/14/chartex" xmlns:mc="http://schemas.openxmlformats.org/markup-compatibility/2006" xmlns:aink="http://schemas.microsoft.com/office/drawing/2016/ink" xmlns:am3d="http://schemas.microsoft.com/office/drawing/2017/model3d" xmlns:o="urn:schemas-microsoft-com:office:office" xmlns:r="http://schemas.openxmlformats.org/officeDocument/2006/relationships" xmlns:m="http://schemas.openxmlformats.org/officeDocument/2006/math" xmlns:v="urn:schemas-microsoft-com:vml" xmlns:wp14="http://schemas.microsoft.com/office/word/2010/wordprocessingDrawing" xmlns:wp="http://schemas.openxmlformats.org/drawingml/2006/wordprocessingDrawing" xmlns:w10="urn:schemas-microsoft-com:office:word" xmlns:w="http://schemas.openxmlformats.org/wordprocessingml/2006/main" xmlns:w14="http://schemas.microsoft.com/office/word/2010/wordml" xmlns:w15="http://schemas.microsoft.com/office/word/2012/wordml" xmlns:w16cex="http://schemas.microsoft.com/office/word/2018/wordml/cex" xmlns:w16cid="http://schemas.microsoft.com/office/word/2016/wordml/cid" xmlns:w16="http://schemas.microsoft.com/office/word/2018/wordml" xmlns:w16se="http://schemas.microsoft.com/office/word/2015/wordml/symex" xmlns:wpg="http://schemas.microsoft.com/office/word/2010/wordprocessingGroup" xmlns:wpi="http://schemas.microsoft.com/office/word/2010/wordprocessingInk" xmlns:wne="http://schemas.microsoft.com/office/word/2006/wordml" xmlns:wps="http://schemas.microsoft.com/office/word/2010/wordprocessingShape" mc:Ignorable="w14 w15 w16se w16cid w16 w16cex wp14">
   <w:body>
     <w:p>
+      <w:pPr>
+        <w:jc w:val="center"/>
+        <w:rPr>
+          <w:sz w:val="44"/>
+          <w:szCs w:val="44"/>
+          <w:u w:val="single"/>
+        </w:rPr>
+      </w:pPr>
       <w:r>
-        <w:t>Software Report:</w:t>
+        <w:rPr>
+          <w:sz w:val="44"/>
+          <w:szCs w:val="44"/>
+          <w:u w:val="single"/>
+        </w:rPr>
+        <w:t>Software Report</w:t>
+      </w:r>
+    </w:p>
+    <w:p>
+      <w:pPr>
+        <w:rPr>
+          <w:sz w:val="32"/>
+          <w:szCs w:val="32"/>
+        </w:rPr>
+      </w:pPr>
+      <w:r>
+        <w:rPr>
+          <w:sz w:val="32"/>
+          <w:szCs w:val="32"/>
+        </w:rPr>
+        <w:t>Minimum Specification Features:</w:t>
+      </w:r>
+    </w:p>
+    <w:p>
+      <w:pPr>
+        <w:rPr>
+          <w:sz w:val="24"/>
+          <w:szCs w:val="24"/>
+        </w:rPr>
+      </w:pPr>
+      <w:r>
+        <w:rPr>
+          <w:sz w:val="24"/>
+          <w:szCs w:val="24"/>
+        </w:rPr>
+        <w:t>Lorem ipsum</w:t>
+      </w:r>
+    </w:p>
+    <w:p>
+      <w:pPr>
+        <w:rPr>
+          <w:sz w:val="32"/>
+          <w:szCs w:val="32"/>
+        </w:rPr>
+      </w:pPr>
+      <w:r>
+        <w:rPr>
+          <w:sz w:val="32"/>
+          <w:szCs w:val="32"/>
+        </w:rPr>
+        <w:t>Additional Features:</w:t>
+      </w:r>
+    </w:p>
+    <w:p>
+      <w:pPr>
+        <w:rPr>
+          <w:sz w:val="24"/>
+          <w:szCs w:val="24"/>
+        </w:rPr>
+      </w:pPr>
+      <w:r>
+        <w:rPr>
+          <w:sz w:val="24"/>
+          <w:szCs w:val="24"/>
+        </w:rPr>
+        <w:t>Lorem ipsum</w:t>
       </w:r>
     </w:p>
     <w:sectPr>
@@ -140,6 +213,7 @@
     <w:lsdException w:name="HTML Sample" w:semiHidden="1" w:unhideWhenUsed="1"/>
     <w:lsdException w:name="HTML Typewriter" w:semiHidden="1" w:unhideWhenUsed="1"/>
     <w:lsdException w:name="HTML Variable" w:semiHidden="1" w:unhideWhenUsed="1"/>
+    <w:lsdException w:name="Normal Table" w:semiHidden="1" w:unhideWhenUsed="1"/>
     <w:lsdException w:name="annotation subject" w:semiHidden="1" w:unhideWhenUsed="1"/>
     <w:lsdException w:name="No List" w:semiHidden="1" w:unhideWhenUsed="1"/>
     <w:lsdException w:name="Outline List 1" w:semiHidden="1" w:unhideWhenUsed="1"/>
@@ -186,8 +260,10 @@
     <w:lsdException w:name="Table Subtle 2" w:semiHidden="1" w:unhideWhenUsed="1"/>
     <w:lsdException w:name="Table Web 1" w:semiHidden="1" w:unhideWhenUsed="1"/>
     <w:lsdException w:name="Table Web 2" w:semiHidden="1" w:unhideWhenUsed="1"/>
+    <w:lsdException w:name="Table Web 3" w:semiHidden="1" w:unhideWhenUsed="1"/>
     <w:lsdException w:name="Balloon Text" w:semiHidden="1" w:unhideWhenUsed="1"/>
     <w:lsdException w:name="Table Grid" w:uiPriority="59"/>
+    <w:lsdException w:name="Table Theme" w:semiHidden="1" w:unhideWhenUsed="1"/>
     <w:lsdException w:name="Placeholder Text" w:semiHidden="1"/>
     <w:lsdException w:name="No Spacing" w:uiPriority="1" w:qFormat="1"/>
     <w:lsdException w:name="Light Shading" w:uiPriority="60"/>

</xml_diff>